<commit_message>
FÄRDIG HEMSIDA + DOKUMENTATION (ny)
</commit_message>
<xml_diff>
--- a/Dokumentation/Teknisk Dokumentation.docx
+++ b/Dokumentation/Teknisk Dokumentation.docx
@@ -3,6 +3,59 @@
 <w:document xmlns:wpc="http://schemas.microsoft.com/office/word/2010/wordprocessingCanvas" xmlns:cx="http://schemas.microsoft.com/office/drawing/2014/chartex" xmlns:cx1="http://schemas.microsoft.com/office/drawing/2015/9/8/chartex" xmlns:cx2="http://schemas.microsoft.com/office/drawing/2015/10/21/chartex" xmlns:cx3="http://schemas.microsoft.com/office/drawing/2016/5/9/chartex" xmlns:cx4="http://schemas.microsoft.com/office/drawing/2016/5/10/chartex" xmlns:cx5="http://schemas.microsoft.com/office/drawing/2016/5/11/chartex" xmlns:cx6="http://schemas.microsoft.com/office/drawing/2016/5/12/chartex" xmlns:cx7="http://schemas.microsoft.com/office/drawing/2016/5/13/chartex" xmlns:cx8="http://schemas.microsoft.com/office/drawing/2016/5/14/chartex" xmlns:mc="http://schemas.openxmlformats.org/markup-compatibility/2006" xmlns:aink="http://schemas.microsoft.com/office/drawing/2016/ink" xmlns:am3d="http://schemas.microsoft.com/office/drawing/2017/model3d" xmlns:o="urn:schemas-microsoft-com:office:office" xmlns:r="http://schemas.openxmlformats.org/officeDocument/2006/relationships" xmlns:m="http://schemas.openxmlformats.org/officeDocument/2006/math" xmlns:v="urn:schemas-microsoft-com:vml" xmlns:wp14="http://schemas.microsoft.com/office/word/2010/wordprocessingDrawing" xmlns:wp="http://schemas.openxmlformats.org/drawingml/2006/wordprocessingDrawing" xmlns:w10="urn:schemas-microsoft-com:office:word" xmlns:w="http://schemas.openxmlformats.org/wordprocessingml/2006/main" xmlns:w14="http://schemas.microsoft.com/office/word/2010/wordml" xmlns:w15="http://schemas.microsoft.com/office/word/2012/wordml" xmlns:w16cex="http://schemas.microsoft.com/office/word/2018/wordml/cex" xmlns:w16cid="http://schemas.microsoft.com/office/word/2016/wordml/cid" xmlns:w16="http://schemas.microsoft.com/office/word/2018/wordml" xmlns:w16se="http://schemas.microsoft.com/office/word/2015/wordml/symex" xmlns:wpg="http://schemas.microsoft.com/office/word/2010/wordprocessingGroup" xmlns:wpi="http://schemas.microsoft.com/office/word/2010/wordprocessingInk" xmlns:wne="http://schemas.microsoft.com/office/word/2006/wordml" xmlns:wps="http://schemas.microsoft.com/office/word/2010/wordprocessingShape" mc:Ignorable="w14 w15 w16se w16cid w16 w16cex wp14">
   <w:body>
     <w:p>
+      <w:r>
+        <w:rPr>
+          <w:noProof/>
+        </w:rPr>
+        <w:drawing>
+          <wp:inline distT="0" distB="0" distL="0" distR="0" wp14:anchorId="4E44248C" wp14:editId="76CE0223">
+            <wp:extent cx="5753100" cy="2638425"/>
+            <wp:effectExtent l="0" t="0" r="0" b="9525"/>
+            <wp:docPr id="3" name="Bildobjekt 3"/>
+            <wp:cNvGraphicFramePr>
+              <a:graphicFrameLocks xmlns:a="http://schemas.openxmlformats.org/drawingml/2006/main" noChangeAspect="1"/>
+            </wp:cNvGraphicFramePr>
+            <a:graphic xmlns:a="http://schemas.openxmlformats.org/drawingml/2006/main">
+              <a:graphicData uri="http://schemas.openxmlformats.org/drawingml/2006/picture">
+                <pic:pic xmlns:pic="http://schemas.openxmlformats.org/drawingml/2006/picture">
+                  <pic:nvPicPr>
+                    <pic:cNvPr id="0" name="Picture 1"/>
+                    <pic:cNvPicPr>
+                      <a:picLocks noChangeAspect="1" noChangeArrowheads="1"/>
+                    </pic:cNvPicPr>
+                  </pic:nvPicPr>
+                  <pic:blipFill>
+                    <a:blip r:embed="rId11" cstate="print">
+                      <a:extLst>
+                        <a:ext uri="{28A0092B-C50C-407E-A947-70E740481C1C}">
+                          <a14:useLocalDpi xmlns:a14="http://schemas.microsoft.com/office/drawing/2010/main" val="0"/>
+                        </a:ext>
+                      </a:extLst>
+                    </a:blip>
+                    <a:srcRect/>
+                    <a:stretch>
+                      <a:fillRect/>
+                    </a:stretch>
+                  </pic:blipFill>
+                  <pic:spPr bwMode="auto">
+                    <a:xfrm>
+                      <a:off x="0" y="0"/>
+                      <a:ext cx="5753100" cy="2638425"/>
+                    </a:xfrm>
+                    <a:prstGeom prst="rect">
+                      <a:avLst/>
+                    </a:prstGeom>
+                    <a:noFill/>
+                    <a:ln>
+                      <a:noFill/>
+                    </a:ln>
+                  </pic:spPr>
+                </pic:pic>
+              </a:graphicData>
+            </a:graphic>
+          </wp:inline>
+        </w:drawing>
+      </w:r>
       <w:r>
         <w:rPr>
           <w:noProof/>
@@ -26,7 +79,7 @@
                     </pic:cNvPicPr>
                   </pic:nvPicPr>
                   <pic:blipFill>
-                    <a:blip r:embed="rId11">
+                    <a:blip r:embed="rId12">
                       <a:extLst>
                         <a:ext uri="{28A0092B-C50C-407E-A947-70E740481C1C}">
                           <a14:useLocalDpi xmlns:a14="http://schemas.microsoft.com/office/drawing/2010/main" val="0"/>
@@ -307,8 +360,8 @@
           <w:sz w:val="22"/>
         </w:rPr>
         <w:sectPr>
-          <w:footerReference w:type="default" r:id="rId12"/>
-          <w:footerReference w:type="first" r:id="rId13"/>
+          <w:footerReference w:type="default" r:id="rId13"/>
+          <w:footerReference w:type="first" r:id="rId14"/>
           <w:pgSz w:w="11906" w:h="16838"/>
           <w:pgMar w:top="1417" w:right="1417" w:bottom="1417" w:left="1417" w:header="708" w:footer="708" w:gutter="0"/>
           <w:pgNumType w:fmt="lowerRoman" w:start="1"/>
@@ -1118,7 +1171,7 @@
     <w:p>
       <w:pPr>
         <w:sectPr>
-          <w:footerReference w:type="first" r:id="rId14"/>
+          <w:footerReference w:type="first" r:id="rId15"/>
           <w:pgSz w:w="11906" w:h="16838"/>
           <w:pgMar w:top="1417" w:right="1417" w:bottom="1417" w:left="1417" w:header="708" w:footer="708" w:gutter="0"/>
           <w:pgNumType w:fmt="lowerRoman" w:start="1"/>
@@ -1192,7 +1245,7 @@
                     </pic:cNvPicPr>
                   </pic:nvPicPr>
                   <pic:blipFill>
-                    <a:blip r:embed="rId15">
+                    <a:blip r:embed="rId16">
                       <a:extLst>
                         <a:ext uri="{28A0092B-C50C-407E-A947-70E740481C1C}">
                           <a14:useLocalDpi xmlns:a14="http://schemas.microsoft.com/office/drawing/2010/main" val="0"/>
@@ -1260,13 +1313,70 @@
       </w:pPr>
       <w:bookmarkStart w:id="4" w:name="_Toc8808346"/>
       <w:r>
+        <w:lastRenderedPageBreak/>
         <w:t>Skisser/wireframes</w:t>
       </w:r>
       <w:bookmarkEnd w:id="4"/>
     </w:p>
     <w:p>
       <w:r>
-        <w:t>(Inte tillgängligt)</w:t>
+        <w:t xml:space="preserve"> </w:t>
+      </w:r>
+      <w:r>
+        <w:rPr>
+          <w:noProof/>
+        </w:rPr>
+        <w:drawing>
+          <wp:inline distT="0" distB="0" distL="0" distR="0" wp14:anchorId="6BCE6F28" wp14:editId="2CBFA18E">
+            <wp:extent cx="3983993" cy="2638425"/>
+            <wp:effectExtent l="6032" t="0" r="3493" b="3492"/>
+            <wp:docPr id="10" name="Bildobjekt 10"/>
+            <wp:cNvGraphicFramePr>
+              <a:graphicFrameLocks xmlns:a="http://schemas.openxmlformats.org/drawingml/2006/main" noChangeAspect="1"/>
+            </wp:cNvGraphicFramePr>
+            <a:graphic xmlns:a="http://schemas.openxmlformats.org/drawingml/2006/main">
+              <a:graphicData uri="http://schemas.openxmlformats.org/drawingml/2006/picture">
+                <pic:pic xmlns:pic="http://schemas.openxmlformats.org/drawingml/2006/picture">
+                  <pic:nvPicPr>
+                    <pic:cNvPr id="0" name="Picture 2"/>
+                    <pic:cNvPicPr>
+                      <a:picLocks noChangeAspect="1" noChangeArrowheads="1"/>
+                    </pic:cNvPicPr>
+                  </pic:nvPicPr>
+                  <pic:blipFill rotWithShape="1">
+                    <a:blip r:embed="rId11" cstate="print">
+                      <a:extLst>
+                        <a:ext uri="{28A0092B-C50C-407E-A947-70E740481C1C}">
+                          <a14:useLocalDpi xmlns:a14="http://schemas.microsoft.com/office/drawing/2010/main" val="0"/>
+                        </a:ext>
+                      </a:extLst>
+                    </a:blip>
+                    <a:srcRect r="30751"/>
+                    <a:stretch/>
+                  </pic:blipFill>
+                  <pic:spPr bwMode="auto">
+                    <a:xfrm rot="5400000">
+                      <a:off x="0" y="0"/>
+                      <a:ext cx="3983993" cy="2638425"/>
+                    </a:xfrm>
+                    <a:prstGeom prst="rect">
+                      <a:avLst/>
+                    </a:prstGeom>
+                    <a:noFill/>
+                    <a:ln>
+                      <a:noFill/>
+                    </a:ln>
+                    <a:extLst>
+                      <a:ext uri="{53640926-AAD7-44D8-BBD7-CCE9431645EC}">
+                        <a14:shadowObscured xmlns:a14="http://schemas.microsoft.com/office/drawing/2010/main"/>
+                      </a:ext>
+                    </a:extLst>
+                  </pic:spPr>
+                </pic:pic>
+              </a:graphicData>
+            </a:graphic>
+          </wp:inline>
+        </w:drawing>
       </w:r>
     </w:p>
     <w:p>
@@ -1300,7 +1410,7 @@
                     <pic:cNvPicPr/>
                   </pic:nvPicPr>
                   <pic:blipFill>
-                    <a:blip r:embed="rId16"/>
+                    <a:blip r:embed="rId17"/>
                     <a:stretch>
                       <a:fillRect/>
                     </a:stretch>
@@ -1361,7 +1471,6 @@
         <w:rPr>
           <w:szCs w:val="24"/>
         </w:rPr>
-        <w:lastRenderedPageBreak/>
         <w:t>Och</w:t>
       </w:r>
     </w:p>
@@ -1393,7 +1502,7 @@
                     </pic:cNvPicPr>
                   </pic:nvPicPr>
                   <pic:blipFill>
-                    <a:blip r:embed="rId17">
+                    <a:blip r:embed="rId18">
                       <a:extLst>
                         <a:ext uri="{28A0092B-C50C-407E-A947-70E740481C1C}">
                           <a14:useLocalDpi xmlns:a14="http://schemas.microsoft.com/office/drawing/2010/main" val="0"/>
@@ -1438,7 +1547,7 @@
         </w:rPr>
         <w:t xml:space="preserve">Bebas Neue är länkad i koden genom följande länk: </w:t>
       </w:r>
-      <w:hyperlink r:id="rId18" w:history="1">
+      <w:hyperlink r:id="rId19" w:history="1">
         <w:r>
           <w:rPr>
             <w:rStyle w:val="Hyperlnk"/>
@@ -1453,7 +1562,7 @@
         </w:rPr>
         <w:t xml:space="preserve"> och finns att ladda ner här: </w:t>
       </w:r>
-      <w:hyperlink r:id="rId19" w:history="1">
+      <w:hyperlink r:id="rId20" w:history="1">
         <w:r>
           <w:rPr>
             <w:rStyle w:val="Hyperlnk"/>
@@ -1475,6 +1584,7 @@
       </w:pPr>
       <w:bookmarkStart w:id="7" w:name="_Toc8808349"/>
       <w:r>
+        <w:lastRenderedPageBreak/>
         <w:t>Logotyp</w:t>
       </w:r>
       <w:bookmarkEnd w:id="7"/>
@@ -1508,7 +1618,7 @@
                     </pic:cNvPicPr>
                   </pic:nvPicPr>
                   <pic:blipFill>
-                    <a:blip r:embed="rId20" cstate="print">
+                    <a:blip r:embed="rId21" cstate="print">
                       <a:extLst>
                         <a:ext uri="{28A0092B-C50C-407E-A947-70E740481C1C}">
                           <a14:useLocalDpi xmlns:a14="http://schemas.microsoft.com/office/drawing/2010/main" val="0"/>
@@ -1732,7 +1842,7 @@
         </w:rPr>
         <w:t xml:space="preserve">: </w:t>
       </w:r>
-      <w:hyperlink r:id="rId21" w:history="1">
+      <w:hyperlink r:id="rId22" w:history="1">
         <w:r>
           <w:rPr>
             <w:rStyle w:val="Hyperlnk"/>
@@ -1752,9 +1862,21 @@
         <w:rPr>
           <w:lang w:val="en-GB"/>
         </w:rPr>
-        <w:t xml:space="preserve">Splide Javascript carousel plugin: </w:t>
-      </w:r>
-      <w:hyperlink r:id="rId22" w:history="1">
+        <w:t xml:space="preserve">Splide Javascript carousel </w:t>
+      </w:r>
+      <w:r>
+        <w:rPr>
+          <w:lang w:val="en-GB"/>
+        </w:rPr>
+        <w:t>library</w:t>
+      </w:r>
+      <w:r>
+        <w:rPr>
+          <w:lang w:val="en-GB"/>
+        </w:rPr>
+        <w:t xml:space="preserve">: </w:t>
+      </w:r>
+      <w:hyperlink r:id="rId23" w:history="1">
         <w:r>
           <w:rPr>
             <w:rStyle w:val="Hyperlnk"/>
@@ -1788,7 +1910,7 @@
         </w:rPr>
         <w:t xml:space="preserve">: </w:t>
       </w:r>
-      <w:hyperlink r:id="rId23" w:history="1">
+      <w:hyperlink r:id="rId24" w:history="1">
         <w:r>
           <w:rPr>
             <w:rStyle w:val="Hyperlnk"/>
@@ -1830,53 +1952,6 @@
             <wp:extent cx="5760720" cy="2660015"/>
             <wp:effectExtent l="0" t="0" r="0" b="6985"/>
             <wp:docPr id="7" name="Bildobjekt 7"/>
-            <wp:cNvGraphicFramePr>
-              <a:graphicFrameLocks xmlns:a="http://schemas.openxmlformats.org/drawingml/2006/main" noChangeAspect="1"/>
-            </wp:cNvGraphicFramePr>
-            <a:graphic xmlns:a="http://schemas.openxmlformats.org/drawingml/2006/main">
-              <a:graphicData uri="http://schemas.openxmlformats.org/drawingml/2006/picture">
-                <pic:pic xmlns:pic="http://schemas.openxmlformats.org/drawingml/2006/picture">
-                  <pic:nvPicPr>
-                    <pic:cNvPr id="1" name=""/>
-                    <pic:cNvPicPr/>
-                  </pic:nvPicPr>
-                  <pic:blipFill>
-                    <a:blip r:embed="rId24"/>
-                    <a:stretch>
-                      <a:fillRect/>
-                    </a:stretch>
-                  </pic:blipFill>
-                  <pic:spPr>
-                    <a:xfrm>
-                      <a:off x="0" y="0"/>
-                      <a:ext cx="5760720" cy="2660015"/>
-                    </a:xfrm>
-                    <a:prstGeom prst="rect">
-                      <a:avLst/>
-                    </a:prstGeom>
-                  </pic:spPr>
-                </pic:pic>
-              </a:graphicData>
-            </a:graphic>
-          </wp:inline>
-        </w:drawing>
-      </w:r>
-    </w:p>
-    <w:p>
-      <w:r>
-        <w:t>TABLET</w:t>
-      </w:r>
-    </w:p>
-    <w:p>
-      <w:r>
-        <w:rPr>
-          <w:noProof/>
-        </w:rPr>
-        <w:drawing>
-          <wp:inline distT="0" distB="0" distL="0" distR="0" wp14:anchorId="00496842" wp14:editId="4FC0240C">
-            <wp:extent cx="5760720" cy="3220085"/>
-            <wp:effectExtent l="0" t="0" r="0" b="0"/>
-            <wp:docPr id="8" name="Bildobjekt 8"/>
             <wp:cNvGraphicFramePr>
               <a:graphicFrameLocks xmlns:a="http://schemas.openxmlformats.org/drawingml/2006/main" noChangeAspect="1"/>
             </wp:cNvGraphicFramePr>
@@ -1896,7 +1971,7 @@
                   <pic:spPr>
                     <a:xfrm>
                       <a:off x="0" y="0"/>
-                      <a:ext cx="5760720" cy="3220085"/>
+                      <a:ext cx="5760720" cy="2660015"/>
                     </a:xfrm>
                     <a:prstGeom prst="rect">
                       <a:avLst/>
@@ -1911,7 +1986,7 @@
     </w:p>
     <w:p>
       <w:r>
-        <w:t>MOBIL</w:t>
+        <w:t>TABLET</w:t>
       </w:r>
     </w:p>
     <w:p>
@@ -1919,12 +1994,11 @@
         <w:rPr>
           <w:noProof/>
         </w:rPr>
-        <w:lastRenderedPageBreak/>
         <w:drawing>
-          <wp:inline distT="0" distB="0" distL="0" distR="0" wp14:anchorId="71D8178F" wp14:editId="0A0CCF69">
-            <wp:extent cx="3286125" cy="5314950"/>
-            <wp:effectExtent l="0" t="0" r="9525" b="0"/>
-            <wp:docPr id="9" name="Bildobjekt 9"/>
+          <wp:inline distT="0" distB="0" distL="0" distR="0" wp14:anchorId="00496842" wp14:editId="4FC0240C">
+            <wp:extent cx="5760720" cy="3220085"/>
+            <wp:effectExtent l="0" t="0" r="0" b="0"/>
+            <wp:docPr id="8" name="Bildobjekt 8"/>
             <wp:cNvGraphicFramePr>
               <a:graphicFrameLocks xmlns:a="http://schemas.openxmlformats.org/drawingml/2006/main" noChangeAspect="1"/>
             </wp:cNvGraphicFramePr>
@@ -1944,6 +2018,54 @@
                   <pic:spPr>
                     <a:xfrm>
                       <a:off x="0" y="0"/>
+                      <a:ext cx="5760720" cy="3220085"/>
+                    </a:xfrm>
+                    <a:prstGeom prst="rect">
+                      <a:avLst/>
+                    </a:prstGeom>
+                  </pic:spPr>
+                </pic:pic>
+              </a:graphicData>
+            </a:graphic>
+          </wp:inline>
+        </w:drawing>
+      </w:r>
+    </w:p>
+    <w:p>
+      <w:r>
+        <w:t>MOBIL</w:t>
+      </w:r>
+    </w:p>
+    <w:p>
+      <w:r>
+        <w:rPr>
+          <w:noProof/>
+        </w:rPr>
+        <w:lastRenderedPageBreak/>
+        <w:drawing>
+          <wp:inline distT="0" distB="0" distL="0" distR="0" wp14:anchorId="71D8178F" wp14:editId="0A0CCF69">
+            <wp:extent cx="3286125" cy="5314950"/>
+            <wp:effectExtent l="0" t="0" r="9525" b="0"/>
+            <wp:docPr id="9" name="Bildobjekt 9"/>
+            <wp:cNvGraphicFramePr>
+              <a:graphicFrameLocks xmlns:a="http://schemas.openxmlformats.org/drawingml/2006/main" noChangeAspect="1"/>
+            </wp:cNvGraphicFramePr>
+            <a:graphic xmlns:a="http://schemas.openxmlformats.org/drawingml/2006/main">
+              <a:graphicData uri="http://schemas.openxmlformats.org/drawingml/2006/picture">
+                <pic:pic xmlns:pic="http://schemas.openxmlformats.org/drawingml/2006/picture">
+                  <pic:nvPicPr>
+                    <pic:cNvPr id="1" name=""/>
+                    <pic:cNvPicPr/>
+                  </pic:nvPicPr>
+                  <pic:blipFill>
+                    <a:blip r:embed="rId27"/>
+                    <a:stretch>
+                      <a:fillRect/>
+                    </a:stretch>
+                  </pic:blipFill>
+                  <pic:spPr>
+                    <a:xfrm>
+                      <a:off x="0" y="0"/>
                       <a:ext cx="3286125" cy="5314950"/>
                     </a:xfrm>
                     <a:prstGeom prst="rect">
@@ -2032,7 +2154,13 @@
         <w:t xml:space="preserve">här att lägga tiden på att få klart andra delar </w:t>
       </w:r>
       <w:r>
-        <w:t>varav jag inte löste det. Javascript pluginet som jag använde för att skapa min carousel försvårade för mig när jag sedan ville in i html klasserna och ändra bildernas src. Detta är ett problem som troligtvis går ganska lätt att lösa men jag lyckades inte själv lista ut det på den knappa tiden jag hade.</w:t>
+        <w:t xml:space="preserve">varav jag inte löste det. Javascript </w:t>
+      </w:r>
+      <w:r>
+        <w:t>biblioteket</w:t>
+      </w:r>
+      <w:r>
+        <w:t xml:space="preserve"> som jag använde för att skapa min carousel försvårade för mig när jag sedan ville in i html klasserna och ändra bildernas src. Detta är ett problem som troligtvis går ganska lätt att lösa men jag lyckades inte själv lista ut det på den knappa tiden jag hade.</w:t>
       </w:r>
     </w:p>
     <w:p>
@@ -2049,7 +2177,13 @@
         <w:t>, nu hamnar bilderna på bältet lite fel om man öppnar sidan på mobilen</w:t>
       </w:r>
       <w:r>
-        <w:t xml:space="preserve">. Detta har återigen att göra med pluginet som jag använde </w:t>
+        <w:t xml:space="preserve">. Detta har återigen att göra med </w:t>
+      </w:r>
+      <w:r>
+        <w:t>biblioteket</w:t>
+      </w:r>
+      <w:r>
+        <w:t xml:space="preserve"> som jag använde </w:t>
       </w:r>
       <w:r>
         <w:t>och som jag inte hunnit lära mig ordentligt.</w:t>
@@ -3519,6 +3653,7 @@
     <w:lsdException w:name="HTML Sample" w:semiHidden="1" w:unhideWhenUsed="1"/>
     <w:lsdException w:name="HTML Typewriter" w:semiHidden="1" w:unhideWhenUsed="1"/>
     <w:lsdException w:name="HTML Variable" w:semiHidden="1" w:unhideWhenUsed="1"/>
+    <w:lsdException w:name="Normal Table" w:semiHidden="1" w:unhideWhenUsed="1"/>
     <w:lsdException w:name="annotation subject" w:semiHidden="1" w:unhideWhenUsed="1"/>
     <w:lsdException w:name="No List" w:semiHidden="1" w:unhideWhenUsed="1"/>
     <w:lsdException w:name="Outline List 1" w:semiHidden="1" w:unhideWhenUsed="1"/>
@@ -3565,8 +3700,10 @@
     <w:lsdException w:name="Table Subtle 2" w:semiHidden="1" w:unhideWhenUsed="1"/>
     <w:lsdException w:name="Table Web 1" w:semiHidden="1" w:unhideWhenUsed="1"/>
     <w:lsdException w:name="Table Web 2" w:semiHidden="1" w:unhideWhenUsed="1"/>
+    <w:lsdException w:name="Table Web 3" w:semiHidden="1" w:unhideWhenUsed="1"/>
     <w:lsdException w:name="Balloon Text" w:semiHidden="1" w:unhideWhenUsed="1"/>
     <w:lsdException w:name="Table Grid" w:uiPriority="39"/>
+    <w:lsdException w:name="Table Theme" w:semiHidden="1" w:unhideWhenUsed="1"/>
     <w:lsdException w:name="Placeholder Text" w:semiHidden="1"/>
     <w:lsdException w:name="No Spacing" w:uiPriority="1" w:qFormat="1"/>
     <w:lsdException w:name="Light Shading" w:uiPriority="60"/>

</xml_diff>

<commit_message>
liten fix (FÄRDIG HEMSIDA)
</commit_message>
<xml_diff>
--- a/Dokumentation/Teknisk Dokumentation.docx
+++ b/Dokumentation/Teknisk Dokumentation.docx
@@ -6,63 +6,10 @@
       <w:r>
         <w:rPr>
           <w:noProof/>
+          <w:lang w:eastAsia="sv-SE"/>
         </w:rPr>
         <w:drawing>
-          <wp:inline distT="0" distB="0" distL="0" distR="0" wp14:anchorId="4E44248C" wp14:editId="76CE0223">
-            <wp:extent cx="5753100" cy="2638425"/>
-            <wp:effectExtent l="0" t="0" r="0" b="9525"/>
-            <wp:docPr id="3" name="Bildobjekt 3"/>
-            <wp:cNvGraphicFramePr>
-              <a:graphicFrameLocks xmlns:a="http://schemas.openxmlformats.org/drawingml/2006/main" noChangeAspect="1"/>
-            </wp:cNvGraphicFramePr>
-            <a:graphic xmlns:a="http://schemas.openxmlformats.org/drawingml/2006/main">
-              <a:graphicData uri="http://schemas.openxmlformats.org/drawingml/2006/picture">
-                <pic:pic xmlns:pic="http://schemas.openxmlformats.org/drawingml/2006/picture">
-                  <pic:nvPicPr>
-                    <pic:cNvPr id="0" name="Picture 1"/>
-                    <pic:cNvPicPr>
-                      <a:picLocks noChangeAspect="1" noChangeArrowheads="1"/>
-                    </pic:cNvPicPr>
-                  </pic:nvPicPr>
-                  <pic:blipFill>
-                    <a:blip r:embed="rId11" cstate="print">
-                      <a:extLst>
-                        <a:ext uri="{28A0092B-C50C-407E-A947-70E740481C1C}">
-                          <a14:useLocalDpi xmlns:a14="http://schemas.microsoft.com/office/drawing/2010/main" val="0"/>
-                        </a:ext>
-                      </a:extLst>
-                    </a:blip>
-                    <a:srcRect/>
-                    <a:stretch>
-                      <a:fillRect/>
-                    </a:stretch>
-                  </pic:blipFill>
-                  <pic:spPr bwMode="auto">
-                    <a:xfrm>
-                      <a:off x="0" y="0"/>
-                      <a:ext cx="5753100" cy="2638425"/>
-                    </a:xfrm>
-                    <a:prstGeom prst="rect">
-                      <a:avLst/>
-                    </a:prstGeom>
-                    <a:noFill/>
-                    <a:ln>
-                      <a:noFill/>
-                    </a:ln>
-                  </pic:spPr>
-                </pic:pic>
-              </a:graphicData>
-            </a:graphic>
-          </wp:inline>
-        </w:drawing>
-      </w:r>
-      <w:r>
-        <w:rPr>
-          <w:noProof/>
-          <w:lang w:eastAsia="sv-SE"/>
-        </w:rPr>
-        <w:drawing>
-          <wp:inline distT="0" distB="0" distL="0" distR="0" wp14:anchorId="0FF16B92" wp14:editId="0FF16B93">
+          <wp:inline distT="0" distB="0" distL="0" distR="0" wp14:anchorId="0FF16B92" wp14:editId="1A2DB6D7">
             <wp:extent cx="1195200" cy="939600"/>
             <wp:effectExtent l="0" t="0" r="5080" b="0"/>
             <wp:docPr id="2" name="Bildobjekt 2" descr="Erik Dahlbergsgymnasiet"/>
@@ -79,7 +26,7 @@
                     </pic:cNvPicPr>
                   </pic:nvPicPr>
                   <pic:blipFill>
-                    <a:blip r:embed="rId12">
+                    <a:blip r:embed="rId11">
                       <a:extLst>
                         <a:ext uri="{28A0092B-C50C-407E-A947-70E740481C1C}">
                           <a14:useLocalDpi xmlns:a14="http://schemas.microsoft.com/office/drawing/2010/main" val="0"/>
@@ -360,8 +307,8 @@
           <w:sz w:val="22"/>
         </w:rPr>
         <w:sectPr>
-          <w:footerReference w:type="default" r:id="rId13"/>
-          <w:footerReference w:type="first" r:id="rId14"/>
+          <w:footerReference w:type="default" r:id="rId12"/>
+          <w:footerReference w:type="first" r:id="rId13"/>
           <w:pgSz w:w="11906" w:h="16838"/>
           <w:pgMar w:top="1417" w:right="1417" w:bottom="1417" w:left="1417" w:header="708" w:footer="708" w:gutter="0"/>
           <w:pgNumType w:fmt="lowerRoman" w:start="1"/>
@@ -1171,7 +1118,7 @@
     <w:p>
       <w:pPr>
         <w:sectPr>
-          <w:footerReference w:type="first" r:id="rId15"/>
+          <w:footerReference w:type="first" r:id="rId14"/>
           <w:pgSz w:w="11906" w:h="16838"/>
           <w:pgMar w:top="1417" w:right="1417" w:bottom="1417" w:left="1417" w:header="708" w:footer="708" w:gutter="0"/>
           <w:pgNumType w:fmt="lowerRoman" w:start="1"/>
@@ -1198,7 +1145,15 @@
     </w:p>
     <w:p>
       <w:r>
-        <w:t>Webbplatsen är skapad som en marknadsföring samt shopsida för UF-företaget Orions Belt UF som tillverkar egendesignade bälten.</w:t>
+        <w:t xml:space="preserve">Webbplatsen är skapad som en marknadsföring samt shopsida för UF-företaget Orions </w:t>
+      </w:r>
+      <w:proofErr w:type="spellStart"/>
+      <w:r>
+        <w:t>Belt</w:t>
+      </w:r>
+      <w:proofErr w:type="spellEnd"/>
+      <w:r>
+        <w:t xml:space="preserve"> UF som tillverkar egendesignade bälten.</w:t>
       </w:r>
       <w:r>
         <w:t xml:space="preserve"> Detta är ett företag som vi jobbat med i UF-kursen under de senaste terminerna varav temat kom naturligt.</w:t>
@@ -1245,7 +1200,7 @@
                     </pic:cNvPicPr>
                   </pic:nvPicPr>
                   <pic:blipFill>
-                    <a:blip r:embed="rId16">
+                    <a:blip r:embed="rId15">
                       <a:extLst>
                         <a:ext uri="{28A0092B-C50C-407E-A947-70E740481C1C}">
                           <a14:useLocalDpi xmlns:a14="http://schemas.microsoft.com/office/drawing/2010/main" val="0"/>
@@ -1277,10 +1232,50 @@
         </w:drawing>
       </w:r>
       <w:r>
-        <w:t>Jag ville göra en hemsida som sticker ut och som, direkt när man öppnar den, fångar ens uppmärksamhet. Därför kodade jag huvudsidan så att den tar upp hela skärmens bredd och så att man, när sidan öppnas, möts av en video. Detta anser jag fångar uppmärksamheten bättre än vad en vanlig bild hade gjort. I och med att företagets namn och logga är baserad på stjärntecknet Orions bälte ville jag dessutom försöka implementera något typ av rymdaktigt i designen. Därför har Nav-baren och footern en lite stjärnhimmelsliknande bakgrund. Jag hade också tidigt bestämt mig för ett ungefärligt tema på hemsidan som</w:t>
-      </w:r>
-      <w:r>
-        <w:t xml:space="preserve"> skulle passa den s.k ”streetwear” och ”skater” stilen som också</w:t>
+        <w:t xml:space="preserve">Jag ville göra en hemsida som sticker ut och som, direkt när man öppnar den, fångar ens uppmärksamhet. Därför kodade jag huvudsidan så att den tar upp hela skärmens bredd och så att man, när sidan öppnas, möts av en video. Detta anser jag fångar uppmärksamheten bättre än vad en vanlig bild hade gjort. I och med att företagets namn och logga är baserad på stjärntecknet Orions bälte ville jag dessutom försöka implementera något typ av </w:t>
+      </w:r>
+      <w:proofErr w:type="spellStart"/>
+      <w:r>
+        <w:t>rymdaktigt</w:t>
+      </w:r>
+      <w:proofErr w:type="spellEnd"/>
+      <w:r>
+        <w:t xml:space="preserve"> i designen. Därför har Nav-baren och </w:t>
+      </w:r>
+      <w:proofErr w:type="spellStart"/>
+      <w:r>
+        <w:t>footern</w:t>
+      </w:r>
+      <w:proofErr w:type="spellEnd"/>
+      <w:r>
+        <w:t xml:space="preserve"> en lite stjärnhimmelsliknande bakgrund. Jag hade också tidigt bestämt mig för ett ungefärligt tema på hemsidan som</w:t>
+      </w:r>
+      <w:r>
+        <w:t xml:space="preserve"> skulle passa den </w:t>
+      </w:r>
+      <w:proofErr w:type="spellStart"/>
+      <w:r>
+        <w:t>s.k</w:t>
+      </w:r>
+      <w:proofErr w:type="spellEnd"/>
+      <w:r>
+        <w:t xml:space="preserve"> ”</w:t>
+      </w:r>
+      <w:proofErr w:type="spellStart"/>
+      <w:r>
+        <w:t>streetwear</w:t>
+      </w:r>
+      <w:proofErr w:type="spellEnd"/>
+      <w:r>
+        <w:t>” och ”</w:t>
+      </w:r>
+      <w:proofErr w:type="spellStart"/>
+      <w:r>
+        <w:t>skater</w:t>
+      </w:r>
+      <w:proofErr w:type="spellEnd"/>
+      <w:r>
+        <w:t>” stilen som också</w:t>
       </w:r>
       <w:r>
         <w:t xml:space="preserve"> företagets produkter </w:t>
@@ -1314,9 +1309,14 @@
       <w:bookmarkStart w:id="4" w:name="_Toc8808346"/>
       <w:r>
         <w:lastRenderedPageBreak/>
-        <w:t>Skisser/wireframes</w:t>
+        <w:t>Skisser/</w:t>
+      </w:r>
+      <w:proofErr w:type="spellStart"/>
+      <w:r>
+        <w:t>wireframes</w:t>
       </w:r>
       <w:bookmarkEnd w:id="4"/>
+      <w:proofErr w:type="spellEnd"/>
     </w:p>
     <w:p>
       <w:r>
@@ -1344,7 +1344,7 @@
                     </pic:cNvPicPr>
                   </pic:nvPicPr>
                   <pic:blipFill rotWithShape="1">
-                    <a:blip r:embed="rId11" cstate="print">
+                    <a:blip r:embed="rId16" cstate="print">
                       <a:extLst>
                         <a:ext uri="{28A0092B-C50C-407E-A947-70E740481C1C}">
                           <a14:useLocalDpi xmlns:a14="http://schemas.microsoft.com/office/drawing/2010/main" val="0"/>
@@ -1541,11 +1541,33 @@
           <w:szCs w:val="24"/>
         </w:rPr>
       </w:pPr>
+      <w:proofErr w:type="spellStart"/>
       <w:r>
         <w:rPr>
           <w:szCs w:val="24"/>
         </w:rPr>
-        <w:t xml:space="preserve">Bebas Neue är länkad i koden genom följande länk: </w:t>
+        <w:t>Bebas</w:t>
+      </w:r>
+      <w:proofErr w:type="spellEnd"/>
+      <w:r>
+        <w:rPr>
+          <w:szCs w:val="24"/>
+        </w:rPr>
+        <w:t xml:space="preserve"> </w:t>
+      </w:r>
+      <w:proofErr w:type="spellStart"/>
+      <w:r>
+        <w:rPr>
+          <w:szCs w:val="24"/>
+        </w:rPr>
+        <w:t>Neue</w:t>
+      </w:r>
+      <w:proofErr w:type="spellEnd"/>
+      <w:r>
+        <w:rPr>
+          <w:szCs w:val="24"/>
+        </w:rPr>
+        <w:t xml:space="preserve"> är länkad i koden genom följande länk: </w:t>
       </w:r>
       <w:hyperlink r:id="rId19" w:history="1">
         <w:r>
@@ -1744,10 +1766,18 @@
         <w:t>Js –</w:t>
       </w:r>
       <w:r>
-        <w:t xml:space="preserve"> Samtliga Javascript</w:t>
-      </w:r>
+        <w:t xml:space="preserve"> Samtliga </w:t>
+      </w:r>
+      <w:proofErr w:type="spellStart"/>
+      <w:r>
+        <w:t>Javascript</w:t>
+      </w:r>
+      <w:proofErr w:type="spellEnd"/>
       <w:r>
         <w:t xml:space="preserve"> dokument</w:t>
+      </w:r>
+      <w:r>
+        <w:t xml:space="preserve">. </w:t>
       </w:r>
     </w:p>
     <w:p>
@@ -1758,18 +1788,35 @@
           <w:numId w:val="13"/>
         </w:numPr>
       </w:pPr>
+      <w:proofErr w:type="spellStart"/>
       <w:r>
         <w:rPr>
           <w:b/>
           <w:bCs/>
         </w:rPr>
-        <w:t>Pics –</w:t>
+        <w:t>Pics</w:t>
+      </w:r>
+      <w:proofErr w:type="spellEnd"/>
+      <w:r>
+        <w:rPr>
+          <w:b/>
+          <w:bCs/>
+        </w:rPr>
+        <w:t xml:space="preserve"> –</w:t>
       </w:r>
       <w:r>
         <w:t xml:space="preserve"> Innehåller alla bilder och videor som inkluderas på hemsidan</w:t>
       </w:r>
       <w:r>
-        <w:t>, även nav:ens bakgrunder.</w:t>
+        <w:t xml:space="preserve">, även </w:t>
+      </w:r>
+      <w:proofErr w:type="spellStart"/>
+      <w:r>
+        <w:t>nav:ens</w:t>
+      </w:r>
+      <w:proofErr w:type="spellEnd"/>
+      <w:r>
+        <w:t xml:space="preserve"> bakgrunder.</w:t>
       </w:r>
     </w:p>
     <w:p>
@@ -1812,11 +1859,19 @@
           <w:lang w:val="en-GB"/>
         </w:rPr>
       </w:pPr>
+      <w:proofErr w:type="spellStart"/>
       <w:r>
         <w:rPr>
           <w:lang w:val="en-GB"/>
         </w:rPr>
-        <w:t xml:space="preserve">Jquery </w:t>
+        <w:t>Jquery</w:t>
+      </w:r>
+      <w:proofErr w:type="spellEnd"/>
+      <w:r>
+        <w:rPr>
+          <w:lang w:val="en-GB"/>
+        </w:rPr>
+        <w:t xml:space="preserve"> </w:t>
       </w:r>
       <w:r>
         <w:rPr>
@@ -1858,11 +1913,33 @@
           <w:lang w:val="en-GB"/>
         </w:rPr>
       </w:pPr>
+      <w:proofErr w:type="spellStart"/>
       <w:r>
         <w:rPr>
           <w:lang w:val="en-GB"/>
         </w:rPr>
-        <w:t xml:space="preserve">Splide Javascript carousel </w:t>
+        <w:t>Splide</w:t>
+      </w:r>
+      <w:proofErr w:type="spellEnd"/>
+      <w:r>
+        <w:rPr>
+          <w:lang w:val="en-GB"/>
+        </w:rPr>
+        <w:t xml:space="preserve"> </w:t>
+      </w:r>
+      <w:proofErr w:type="spellStart"/>
+      <w:r>
+        <w:rPr>
+          <w:lang w:val="en-GB"/>
+        </w:rPr>
+        <w:t>Javascript</w:t>
+      </w:r>
+      <w:proofErr w:type="spellEnd"/>
+      <w:r>
+        <w:rPr>
+          <w:lang w:val="en-GB"/>
+        </w:rPr>
+        <w:t xml:space="preserve"> carousel </w:t>
       </w:r>
       <w:r>
         <w:rPr>
@@ -2090,13 +2167,23 @@
       <w:bookmarkEnd w:id="11"/>
     </w:p>
     <w:p>
-      <w:r>
-        <w:t>Desktop &gt; 1120px</w:t>
-      </w:r>
-    </w:p>
-    <w:p>
-      <w:r>
-        <w:t>Tablet &lt;1120px</w:t>
+      <w:proofErr w:type="gramStart"/>
+      <w:r>
+        <w:t>Desktop &gt;</w:t>
+      </w:r>
+      <w:proofErr w:type="gramEnd"/>
+      <w:r>
+        <w:t xml:space="preserve"> 1120px</w:t>
+      </w:r>
+    </w:p>
+    <w:p>
+      <w:proofErr w:type="spellStart"/>
+      <w:r>
+        <w:t>Tablet</w:t>
+      </w:r>
+      <w:proofErr w:type="spellEnd"/>
+      <w:r>
+        <w:t xml:space="preserve"> &lt;1120px</w:t>
       </w:r>
     </w:p>
     <w:p>
@@ -2118,14 +2205,27 @@
       <w:bookmarkEnd w:id="12"/>
     </w:p>
     <w:p>
-      <w:r>
-        <w:t xml:space="preserve">Pga av ont om tid </w:t>
+      <w:proofErr w:type="spellStart"/>
+      <w:r>
+        <w:t>Pga</w:t>
+      </w:r>
+      <w:proofErr w:type="spellEnd"/>
+      <w:r>
+        <w:t xml:space="preserve"> av ont om tid </w:t>
       </w:r>
       <w:r>
         <w:t>existerar</w:t>
       </w:r>
       <w:r>
-        <w:t xml:space="preserve"> enbart huvudsidan, shoppen och produktsidan. Hemsidan är alltså inte fullständig</w:t>
+        <w:t xml:space="preserve"> enbart huvudsidan, </w:t>
+      </w:r>
+      <w:proofErr w:type="spellStart"/>
+      <w:r>
+        <w:t>shoppen</w:t>
+      </w:r>
+      <w:proofErr w:type="spellEnd"/>
+      <w:r>
+        <w:t xml:space="preserve"> och produktsidan. Hemsidan är alltså inte fullständig</w:t>
       </w:r>
       <w:r>
         <w:t xml:space="preserve"> och jag hade önskat att åtminstone ha fått med en till undersida.</w:t>
@@ -2139,28 +2239,76 @@
         <w:t xml:space="preserve">På alla sidor förutom huvudsidan </w:t>
       </w:r>
       <w:r>
-        <w:t>valde jag att omprioritera min tid till delar som jag tyckte var viktigare att få med men principen för darkmode som används på förstasidan hade varit likadan på de andra.</w:t>
-      </w:r>
-      <w:r>
-        <w:t xml:space="preserve"> Dark mode fungerar dock till Nav och footer på alla sidor eftersom de alla är baserade på samma kod och klasser.</w:t>
-      </w:r>
-    </w:p>
-    <w:p>
-      <w:r>
-        <w:t xml:space="preserve">Ytterligare ett problem är att enbart texten och inte bilderna byts när man väljer de olika produkterna i shoppen. Jag satt ett tag och försökte lista ut problemet men valde sedan även </w:t>
+        <w:t xml:space="preserve">valde jag att omprioritera min tid till delar som jag tyckte var viktigare att få med men principen för </w:t>
+      </w:r>
+      <w:proofErr w:type="spellStart"/>
+      <w:r>
+        <w:t>darkmode</w:t>
+      </w:r>
+      <w:proofErr w:type="spellEnd"/>
+      <w:r>
+        <w:t xml:space="preserve"> som används på förstasidan hade varit likadan på de andra.</w:t>
+      </w:r>
+      <w:r>
+        <w:t xml:space="preserve"> Dark mode fungerar dock till Nav och </w:t>
+      </w:r>
+      <w:proofErr w:type="spellStart"/>
+      <w:r>
+        <w:t>footer</w:t>
+      </w:r>
+      <w:proofErr w:type="spellEnd"/>
+      <w:r>
+        <w:t xml:space="preserve"> på alla sidor eftersom de alla är baserade på samma kod och klasser.</w:t>
+      </w:r>
+    </w:p>
+    <w:p>
+      <w:r>
+        <w:t xml:space="preserve">Ytterligare ett problem är att enbart texten och inte bilderna byts när man väljer de olika produkterna i </w:t>
+      </w:r>
+      <w:proofErr w:type="spellStart"/>
+      <w:r>
+        <w:t>shoppen</w:t>
+      </w:r>
+      <w:proofErr w:type="spellEnd"/>
+      <w:r>
+        <w:t xml:space="preserve">. Jag satt ett tag och försökte lista ut problemet men valde sedan även </w:t>
       </w:r>
       <w:r>
         <w:lastRenderedPageBreak/>
         <w:t xml:space="preserve">här att lägga tiden på att få klart andra delar </w:t>
       </w:r>
       <w:r>
-        <w:t xml:space="preserve">varav jag inte löste det. Javascript </w:t>
+        <w:t xml:space="preserve">varav jag inte löste det. </w:t>
+      </w:r>
+      <w:proofErr w:type="spellStart"/>
+      <w:r>
+        <w:t>Javascript</w:t>
+      </w:r>
+      <w:proofErr w:type="spellEnd"/>
+      <w:r>
+        <w:t xml:space="preserve"> </w:t>
       </w:r>
       <w:r>
         <w:t>biblioteket</w:t>
       </w:r>
       <w:r>
-        <w:t xml:space="preserve"> som jag använde för att skapa min carousel försvårade för mig när jag sedan ville in i html klasserna och ändra bildernas src. Detta är ett problem som troligtvis går ganska lätt att lösa men jag lyckades inte själv lista ut det på den knappa tiden jag hade.</w:t>
+        <w:t xml:space="preserve"> som jag använde för att skapa min </w:t>
+      </w:r>
+      <w:proofErr w:type="spellStart"/>
+      <w:r>
+        <w:t>carousel</w:t>
+      </w:r>
+      <w:proofErr w:type="spellEnd"/>
+      <w:r>
+        <w:t xml:space="preserve"> försvårade för mig när jag sedan ville in i html klasserna och ändra bildernas </w:t>
+      </w:r>
+      <w:proofErr w:type="spellStart"/>
+      <w:r>
+        <w:t>src</w:t>
+      </w:r>
+      <w:proofErr w:type="spellEnd"/>
+      <w:r>
+        <w:t>. Detta är ett problem som troligtvis går ganska lätt att lösa men jag lyckades inte själv lista ut det på den knappa tiden jag hade.</w:t>
       </w:r>
     </w:p>
     <w:p>
@@ -5496,11 +5644,12 @@
 </file>
 
 <file path=customXml/item2.xml><?xml version="1.0" encoding="utf-8"?>
-<p:properties xmlns:p="http://schemas.microsoft.com/office/2006/metadata/properties" xmlns:xsi="http://www.w3.org/2001/XMLSchema-instance" xmlns:pc="http://schemas.microsoft.com/office/infopath/2007/PartnerControls">
-  <documentManagement>
-    <Uppm_x00e4_rkning xmlns="742284ce-b956-4558-b40d-fa9a17efead8" xsi:nil="true"/>
-  </documentManagement>
-</p:properties>
+<?mso-contentType ?>
+<FormTemplates xmlns="http://schemas.microsoft.com/sharepoint/v3/contenttype/forms">
+  <Display>DocumentLibraryForm</Display>
+  <Edit>DocumentLibraryForm</Edit>
+  <New>DocumentLibraryForm</New>
+</FormTemplates>
 </file>
 
 <file path=customXml/item3.xml><?xml version="1.0" encoding="utf-8"?>
@@ -5620,12 +5769,11 @@
 </file>
 
 <file path=customXml/item4.xml><?xml version="1.0" encoding="utf-8"?>
-<?mso-contentType ?>
-<FormTemplates xmlns="http://schemas.microsoft.com/sharepoint/v3/contenttype/forms">
-  <Display>DocumentLibraryForm</Display>
-  <Edit>DocumentLibraryForm</Edit>
-  <New>DocumentLibraryForm</New>
-</FormTemplates>
+<p:properties xmlns:p="http://schemas.microsoft.com/office/2006/metadata/properties" xmlns:xsi="http://www.w3.org/2001/XMLSchema-instance" xmlns:pc="http://schemas.microsoft.com/office/infopath/2007/PartnerControls">
+  <documentManagement>
+    <Uppm_x00e4_rkning xmlns="742284ce-b956-4558-b40d-fa9a17efead8" xsi:nil="true"/>
+  </documentManagement>
+</p:properties>
 </file>
 
 <file path=customXml/itemProps1.xml><?xml version="1.0" encoding="utf-8"?>
@@ -5648,11 +5796,9 @@
 </file>
 
 <file path=customXml/itemProps2.xml><?xml version="1.0" encoding="utf-8"?>
-<ds:datastoreItem xmlns:ds="http://schemas.openxmlformats.org/officeDocument/2006/customXml" ds:itemID="{6941AECC-20E2-4012-869C-81BDE72D3EA4}">
+<ds:datastoreItem xmlns:ds="http://schemas.openxmlformats.org/officeDocument/2006/customXml" ds:itemID="{804C175D-F00D-4633-A7BC-445EB358C168}">
   <ds:schemaRefs>
-    <ds:schemaRef ds:uri="http://schemas.microsoft.com/office/2006/metadata/properties"/>
-    <ds:schemaRef ds:uri="http://schemas.microsoft.com/office/infopath/2007/PartnerControls"/>
-    <ds:schemaRef ds:uri="742284ce-b956-4558-b40d-fa9a17efead8"/>
+    <ds:schemaRef ds:uri="http://schemas.microsoft.com/sharepoint/v3/contenttype/forms"/>
   </ds:schemaRefs>
 </ds:datastoreItem>
 </file>
@@ -5666,9 +5812,11 @@
 </file>
 
 <file path=customXml/itemProps4.xml><?xml version="1.0" encoding="utf-8"?>
-<ds:datastoreItem xmlns:ds="http://schemas.openxmlformats.org/officeDocument/2006/customXml" ds:itemID="{804C175D-F00D-4633-A7BC-445EB358C168}">
+<ds:datastoreItem xmlns:ds="http://schemas.openxmlformats.org/officeDocument/2006/customXml" ds:itemID="{6941AECC-20E2-4012-869C-81BDE72D3EA4}">
   <ds:schemaRefs>
-    <ds:schemaRef ds:uri="http://schemas.microsoft.com/sharepoint/v3/contenttype/forms"/>
+    <ds:schemaRef ds:uri="http://schemas.microsoft.com/office/2006/metadata/properties"/>
+    <ds:schemaRef ds:uri="http://schemas.microsoft.com/office/infopath/2007/PartnerControls"/>
+    <ds:schemaRef ds:uri="742284ce-b956-4558-b40d-fa9a17efead8"/>
   </ds:schemaRefs>
 </ds:datastoreItem>
 </file>
</xml_diff>